<commit_message>
Updated the SCR Mux to be 4 options instead of two
</commit_message>
<xml_diff>
--- a/list.docx
+++ b/list.docx
@@ -99,6 +99,138 @@
             <w:r>
               <w:t>Done</w:t>
             </w:r>
+          </w:p>
+        </w:tc>
+      </w:tr>
+      <w:tr>
+        <w:tc>
+          <w:tcPr>
+            <w:tcW w:w="4675" w:type="dxa"/>
+          </w:tcPr>
+          <w:p>
+            <w:r>
+              <w:t>BRCC</w:t>
+            </w:r>
+          </w:p>
+        </w:tc>
+        <w:tc>
+          <w:tcPr>
+            <w:tcW w:w="4675" w:type="dxa"/>
+          </w:tcPr>
+          <w:p>
+            <w:r>
+              <w:t>Done</w:t>
+            </w:r>
+          </w:p>
+        </w:tc>
+      </w:tr>
+      <w:tr>
+        <w:tc>
+          <w:tcPr>
+            <w:tcW w:w="4675" w:type="dxa"/>
+          </w:tcPr>
+          <w:p>
+            <w:r>
+              <w:t>BRCS</w:t>
+            </w:r>
+          </w:p>
+        </w:tc>
+        <w:tc>
+          <w:tcPr>
+            <w:tcW w:w="4675" w:type="dxa"/>
+          </w:tcPr>
+          <w:p>
+            <w:r>
+              <w:t>Done</w:t>
+            </w:r>
+          </w:p>
+        </w:tc>
+      </w:tr>
+      <w:tr>
+        <w:tc>
+          <w:tcPr>
+            <w:tcW w:w="4675" w:type="dxa"/>
+          </w:tcPr>
+          <w:p>
+            <w:r>
+              <w:t>BREQ</w:t>
+            </w:r>
+          </w:p>
+        </w:tc>
+        <w:tc>
+          <w:tcPr>
+            <w:tcW w:w="4675" w:type="dxa"/>
+          </w:tcPr>
+          <w:p>
+            <w:r>
+              <w:t>Done</w:t>
+            </w:r>
+          </w:p>
+        </w:tc>
+      </w:tr>
+      <w:tr>
+        <w:tc>
+          <w:tcPr>
+            <w:tcW w:w="4675" w:type="dxa"/>
+          </w:tcPr>
+          <w:p>
+            <w:r>
+              <w:t xml:space="preserve">BRN    </w:t>
+            </w:r>
+          </w:p>
+        </w:tc>
+        <w:tc>
+          <w:tcPr>
+            <w:tcW w:w="4675" w:type="dxa"/>
+          </w:tcPr>
+          <w:p>
+            <w:r>
+              <w:t>Done</w:t>
+            </w:r>
+          </w:p>
+        </w:tc>
+      </w:tr>
+      <w:tr>
+        <w:tc>
+          <w:tcPr>
+            <w:tcW w:w="4675" w:type="dxa"/>
+          </w:tcPr>
+          <w:p>
+            <w:r>
+              <w:t>BRNE</w:t>
+            </w:r>
+          </w:p>
+        </w:tc>
+        <w:tc>
+          <w:tcPr>
+            <w:tcW w:w="4675" w:type="dxa"/>
+          </w:tcPr>
+          <w:p>
+            <w:r>
+              <w:t>Done</w:t>
+            </w:r>
+          </w:p>
+        </w:tc>
+      </w:tr>
+      <w:tr>
+        <w:tc>
+          <w:tcPr>
+            <w:tcW w:w="4675" w:type="dxa"/>
+          </w:tcPr>
+          <w:p>
+            <w:r>
+              <w:t>Call</w:t>
+            </w:r>
+          </w:p>
+        </w:tc>
+        <w:tc>
+          <w:tcPr>
+            <w:tcW w:w="4675" w:type="dxa"/>
+          </w:tcPr>
+          <w:p>
+            <w:r>
+              <w:t>Done</w:t>
+            </w:r>
             <w:bookmarkStart w:id="0" w:name="_GoBack"/>
             <w:bookmarkEnd w:id="0"/>
           </w:p>
@@ -111,7 +243,58 @@
           </w:tcPr>
           <w:p>
             <w:r>
-              <w:t>BRCC</w:t>
+              <w:t>CLC</w:t>
+            </w:r>
+          </w:p>
+        </w:tc>
+        <w:tc>
+          <w:tcPr>
+            <w:tcW w:w="4675" w:type="dxa"/>
+          </w:tcPr>
+          <w:p/>
+        </w:tc>
+      </w:tr>
+      <w:tr>
+        <w:tc>
+          <w:tcPr>
+            <w:tcW w:w="4675" w:type="dxa"/>
+          </w:tcPr>
+          <w:p>
+            <w:r>
+              <w:t>CMP</w:t>
+            </w:r>
+          </w:p>
+          <w:p>
+            <w:r>
+              <w:tab/>
+              <w:t>reg reg</w:t>
+            </w:r>
+          </w:p>
+          <w:p>
+            <w:r>
+              <w:tab/>
+              <w:t>reg imm</w:t>
+            </w:r>
+          </w:p>
+        </w:tc>
+        <w:tc>
+          <w:tcPr>
+            <w:tcW w:w="4675" w:type="dxa"/>
+          </w:tcPr>
+          <w:p/>
+        </w:tc>
+      </w:tr>
+      <w:tr>
+        <w:tc>
+          <w:tcPr>
+            <w:tcW w:w="4675" w:type="dxa"/>
+          </w:tcPr>
+          <w:p>
+            <w:r>
+              <w:t xml:space="preserve">Exor </w:t>
+            </w:r>
+            <w:r>
+              <w:tab/>
             </w:r>
           </w:p>
         </w:tc>
@@ -133,43 +316,115 @@
           </w:tcPr>
           <w:p>
             <w:r>
-              <w:t>BRCS</w:t>
-            </w:r>
-          </w:p>
-        </w:tc>
-        <w:tc>
-          <w:tcPr>
-            <w:tcW w:w="4675" w:type="dxa"/>
-          </w:tcPr>
-          <w:p/>
-        </w:tc>
-      </w:tr>
-      <w:tr>
-        <w:tc>
-          <w:tcPr>
-            <w:tcW w:w="4675" w:type="dxa"/>
-          </w:tcPr>
-          <w:p>
-            <w:r>
-              <w:t>BREQ</w:t>
-            </w:r>
-          </w:p>
-        </w:tc>
-        <w:tc>
-          <w:tcPr>
-            <w:tcW w:w="4675" w:type="dxa"/>
-          </w:tcPr>
-          <w:p/>
-        </w:tc>
-      </w:tr>
-      <w:tr>
-        <w:tc>
-          <w:tcPr>
-            <w:tcW w:w="4675" w:type="dxa"/>
-          </w:tcPr>
-          <w:p>
-            <w:r>
-              <w:t xml:space="preserve">BRN    </w:t>
+              <w:t>IN</w:t>
+            </w:r>
+            <w:r>
+              <w:tab/>
+            </w:r>
+            <w:r>
+              <w:tab/>
+            </w:r>
+          </w:p>
+        </w:tc>
+        <w:tc>
+          <w:tcPr>
+            <w:tcW w:w="4675" w:type="dxa"/>
+          </w:tcPr>
+          <w:p/>
+        </w:tc>
+      </w:tr>
+      <w:tr>
+        <w:tc>
+          <w:tcPr>
+            <w:tcW w:w="4675" w:type="dxa"/>
+          </w:tcPr>
+          <w:p>
+            <w:r>
+              <w:t>LD</w:t>
+            </w:r>
+          </w:p>
+          <w:p>
+            <w:r>
+              <w:tab/>
+              <w:t>reg reg</w:t>
+            </w:r>
+          </w:p>
+          <w:p>
+            <w:r>
+              <w:tab/>
+              <w:t>reg imm</w:t>
+            </w:r>
+          </w:p>
+        </w:tc>
+        <w:tc>
+          <w:tcPr>
+            <w:tcW w:w="4675" w:type="dxa"/>
+          </w:tcPr>
+          <w:p/>
+        </w:tc>
+      </w:tr>
+      <w:tr>
+        <w:tc>
+          <w:tcPr>
+            <w:tcW w:w="4675" w:type="dxa"/>
+          </w:tcPr>
+          <w:p>
+            <w:r>
+              <w:t>LSL</w:t>
+            </w:r>
+          </w:p>
+        </w:tc>
+        <w:tc>
+          <w:tcPr>
+            <w:tcW w:w="4675" w:type="dxa"/>
+          </w:tcPr>
+          <w:p/>
+        </w:tc>
+      </w:tr>
+      <w:tr>
+        <w:tc>
+          <w:tcPr>
+            <w:tcW w:w="4675" w:type="dxa"/>
+          </w:tcPr>
+          <w:p>
+            <w:r>
+              <w:t>LSR</w:t>
+            </w:r>
+          </w:p>
+        </w:tc>
+        <w:tc>
+          <w:tcPr>
+            <w:tcW w:w="4675" w:type="dxa"/>
+          </w:tcPr>
+          <w:p/>
+        </w:tc>
+      </w:tr>
+      <w:tr>
+        <w:tc>
+          <w:tcPr>
+            <w:tcW w:w="4675" w:type="dxa"/>
+          </w:tcPr>
+          <w:p>
+            <w:r>
+              <w:t>Mov</w:t>
+            </w:r>
+            <w:r>
+              <w:tab/>
+            </w:r>
+            <w:r>
+              <w:tab/>
+            </w:r>
+          </w:p>
+          <w:p>
+            <w:r>
+              <w:tab/>
+              <w:t xml:space="preserve">reg reg </w:t>
+            </w:r>
+          </w:p>
+          <w:p>
+            <w:r>
+              <w:tab/>
+              <w:t xml:space="preserve">reg imm </w:t>
             </w:r>
           </w:p>
         </w:tc>
@@ -191,61 +446,7 @@
           </w:tcPr>
           <w:p>
             <w:r>
-              <w:t>BRNE</w:t>
-            </w:r>
-          </w:p>
-        </w:tc>
-        <w:tc>
-          <w:tcPr>
-            <w:tcW w:w="4675" w:type="dxa"/>
-          </w:tcPr>
-          <w:p/>
-        </w:tc>
-      </w:tr>
-      <w:tr>
-        <w:tc>
-          <w:tcPr>
-            <w:tcW w:w="4675" w:type="dxa"/>
-          </w:tcPr>
-          <w:p>
-            <w:r>
-              <w:t>Call</w:t>
-            </w:r>
-          </w:p>
-        </w:tc>
-        <w:tc>
-          <w:tcPr>
-            <w:tcW w:w="4675" w:type="dxa"/>
-          </w:tcPr>
-          <w:p/>
-        </w:tc>
-      </w:tr>
-      <w:tr>
-        <w:tc>
-          <w:tcPr>
-            <w:tcW w:w="4675" w:type="dxa"/>
-          </w:tcPr>
-          <w:p>
-            <w:r>
-              <w:t>CLC</w:t>
-            </w:r>
-          </w:p>
-        </w:tc>
-        <w:tc>
-          <w:tcPr>
-            <w:tcW w:w="4675" w:type="dxa"/>
-          </w:tcPr>
-          <w:p/>
-        </w:tc>
-      </w:tr>
-      <w:tr>
-        <w:tc>
-          <w:tcPr>
-            <w:tcW w:w="4675" w:type="dxa"/>
-          </w:tcPr>
-          <w:p>
-            <w:r>
-              <w:t>CMP</w:t>
+              <w:t>Or</w:t>
             </w:r>
           </w:p>
           <w:p>
@@ -275,56 +476,49 @@
           </w:tcPr>
           <w:p>
             <w:r>
-              <w:t xml:space="preserve">Exor </w:t>
-            </w:r>
-            <w:r>
-              <w:tab/>
-            </w:r>
-          </w:p>
-        </w:tc>
-        <w:tc>
-          <w:tcPr>
-            <w:tcW w:w="4675" w:type="dxa"/>
-          </w:tcPr>
-          <w:p>
-            <w:r>
-              <w:t>Done</w:t>
-            </w:r>
-          </w:p>
-        </w:tc>
-      </w:tr>
-      <w:tr>
-        <w:tc>
-          <w:tcPr>
-            <w:tcW w:w="4675" w:type="dxa"/>
-          </w:tcPr>
-          <w:p>
-            <w:r>
-              <w:t>IN</w:t>
-            </w:r>
-            <w:r>
-              <w:tab/>
-            </w:r>
-            <w:r>
-              <w:tab/>
-            </w:r>
-          </w:p>
-        </w:tc>
-        <w:tc>
-          <w:tcPr>
-            <w:tcW w:w="4675" w:type="dxa"/>
-          </w:tcPr>
-          <w:p/>
-        </w:tc>
-      </w:tr>
-      <w:tr>
-        <w:tc>
-          <w:tcPr>
-            <w:tcW w:w="4675" w:type="dxa"/>
-          </w:tcPr>
-          <w:p>
-            <w:r>
-              <w:t>LD</w:t>
+              <w:t>Out</w:t>
+            </w:r>
+            <w:r>
+              <w:tab/>
+            </w:r>
+            <w:r>
+              <w:tab/>
+              <w:t xml:space="preserve">1 </w:t>
+            </w:r>
+          </w:p>
+          <w:p>
+            <w:r>
+              <w:t>Pop</w:t>
+            </w:r>
+          </w:p>
+          <w:p>
+            <w:r>
+              <w:t>Push</w:t>
+            </w:r>
+          </w:p>
+          <w:p>
+            <w:r>
+              <w:t>Ret</w:t>
+            </w:r>
+          </w:p>
+          <w:p>
+            <w:r>
+              <w:t>Rol</w:t>
+            </w:r>
+          </w:p>
+          <w:p>
+            <w:r>
+              <w:t>Ror</w:t>
+            </w:r>
+          </w:p>
+          <w:p>
+            <w:r>
+              <w:t>SEC</w:t>
+            </w:r>
+          </w:p>
+          <w:p>
+            <w:r>
+              <w:t>ST</w:t>
             </w:r>
           </w:p>
           <w:p>
@@ -339,98 +533,9 @@
               <w:t>reg imm</w:t>
             </w:r>
           </w:p>
-        </w:tc>
-        <w:tc>
-          <w:tcPr>
-            <w:tcW w:w="4675" w:type="dxa"/>
-          </w:tcPr>
-          <w:p/>
-        </w:tc>
-      </w:tr>
-      <w:tr>
-        <w:tc>
-          <w:tcPr>
-            <w:tcW w:w="4675" w:type="dxa"/>
-          </w:tcPr>
-          <w:p>
-            <w:r>
-              <w:t>LSL</w:t>
-            </w:r>
-          </w:p>
-        </w:tc>
-        <w:tc>
-          <w:tcPr>
-            <w:tcW w:w="4675" w:type="dxa"/>
-          </w:tcPr>
-          <w:p/>
-        </w:tc>
-      </w:tr>
-      <w:tr>
-        <w:tc>
-          <w:tcPr>
-            <w:tcW w:w="4675" w:type="dxa"/>
-          </w:tcPr>
-          <w:p>
-            <w:r>
-              <w:t>LSR</w:t>
-            </w:r>
-          </w:p>
-        </w:tc>
-        <w:tc>
-          <w:tcPr>
-            <w:tcW w:w="4675" w:type="dxa"/>
-          </w:tcPr>
-          <w:p/>
-        </w:tc>
-      </w:tr>
-      <w:tr>
-        <w:tc>
-          <w:tcPr>
-            <w:tcW w:w="4675" w:type="dxa"/>
-          </w:tcPr>
-          <w:p>
-            <w:r>
-              <w:t>Mov</w:t>
-            </w:r>
-            <w:r>
-              <w:tab/>
-            </w:r>
-            <w:r>
-              <w:tab/>
-            </w:r>
-          </w:p>
-          <w:p>
-            <w:r>
-              <w:tab/>
-              <w:t xml:space="preserve">reg reg </w:t>
-            </w:r>
-          </w:p>
-          <w:p>
-            <w:r>
-              <w:tab/>
-              <w:t xml:space="preserve">reg imm </w:t>
-            </w:r>
-          </w:p>
-        </w:tc>
-        <w:tc>
-          <w:tcPr>
-            <w:tcW w:w="4675" w:type="dxa"/>
-          </w:tcPr>
-          <w:p>
-            <w:r>
-              <w:t>Done</w:t>
-            </w:r>
-          </w:p>
-        </w:tc>
-      </w:tr>
-      <w:tr>
-        <w:tc>
-          <w:tcPr>
-            <w:tcW w:w="4675" w:type="dxa"/>
-          </w:tcPr>
-          <w:p>
-            <w:r>
-              <w:t>Or</w:t>
+          <w:p>
+            <w:r>
+              <w:t>Sub</w:t>
             </w:r>
           </w:p>
           <w:p>
@@ -447,49 +552,7 @@
           </w:p>
           <w:p>
             <w:r>
-              <w:t>Out</w:t>
-            </w:r>
-            <w:r>
-              <w:tab/>
-            </w:r>
-            <w:r>
-              <w:tab/>
-              <w:t xml:space="preserve">1 </w:t>
-            </w:r>
-          </w:p>
-          <w:p>
-            <w:r>
-              <w:t>Pop</w:t>
-            </w:r>
-          </w:p>
-          <w:p>
-            <w:r>
-              <w:t>Push</w:t>
-            </w:r>
-          </w:p>
-          <w:p>
-            <w:r>
-              <w:t>Ret</w:t>
-            </w:r>
-          </w:p>
-          <w:p>
-            <w:r>
-              <w:t>Rol</w:t>
-            </w:r>
-          </w:p>
-          <w:p>
-            <w:r>
-              <w:t>Ror</w:t>
-            </w:r>
-          </w:p>
-          <w:p>
-            <w:r>
-              <w:t>SEC</w:t>
-            </w:r>
-          </w:p>
-          <w:p>
-            <w:r>
-              <w:t>ST</w:t>
+              <w:t>SubC</w:t>
             </w:r>
           </w:p>
           <w:p>
@@ -506,11 +569,12 @@
           </w:p>
           <w:p>
             <w:r>
-              <w:t>Sub</w:t>
-            </w:r>
-          </w:p>
-          <w:p>
-            <w:r>
+              <w:t>Test</w:t>
+            </w:r>
+          </w:p>
+          <w:p>
+            <w:r>
+              <w:lastRenderedPageBreak/>
               <w:tab/>
               <w:t>reg reg</w:t>
             </w:r>
@@ -523,58 +587,9 @@
           </w:p>
           <w:p>
             <w:r>
-              <w:t>SubC</w:t>
-            </w:r>
-          </w:p>
-          <w:p>
-            <w:r>
-              <w:tab/>
-              <w:t>reg reg</w:t>
-            </w:r>
-          </w:p>
-          <w:p>
-            <w:r>
-              <w:tab/>
-              <w:t>reg imm</w:t>
-            </w:r>
-          </w:p>
-          <w:p>
-            <w:r>
-              <w:t>Test</w:t>
-            </w:r>
-          </w:p>
-          <w:p>
-            <w:r>
-              <w:lastRenderedPageBreak/>
-              <w:tab/>
-              <w:t>reg reg</w:t>
-            </w:r>
-          </w:p>
-          <w:p>
-            <w:r>
-              <w:tab/>
-              <w:t>reg imm</w:t>
-            </w:r>
-          </w:p>
-          <w:p>
-            <w:r>
               <w:t>WSP</w:t>
             </w:r>
           </w:p>
-        </w:tc>
-        <w:tc>
-          <w:tcPr>
-            <w:tcW w:w="4675" w:type="dxa"/>
-          </w:tcPr>
-          <w:p/>
-        </w:tc>
-      </w:tr>
-      <w:tr>
-        <w:tc>
-          <w:tcPr>
-            <w:tcW w:w="4675" w:type="dxa"/>
-          </w:tcPr>
-          <w:p/>
         </w:tc>
         <w:tc>
           <w:tcPr>

</xml_diff>

<commit_message>
Fixed the scratch_pad_mux. removed carry clears in alu
</commit_message>
<xml_diff>
--- a/list.docx
+++ b/list.docx
@@ -18,21 +18,50 @@
             <w:tcW w:w="4675" w:type="dxa"/>
           </w:tcPr>
           <w:p>
-            <w:r>
-              <w:t xml:space="preserve">AddC </w:t>
-            </w:r>
-          </w:p>
-          <w:p>
-            <w:r>
-              <w:tab/>
-              <w:t>reg reg</w:t>
-            </w:r>
-          </w:p>
-          <w:p>
-            <w:r>
-              <w:tab/>
-              <w:t>reg imm</w:t>
-            </w:r>
+            <w:proofErr w:type="spellStart"/>
+            <w:r>
+              <w:t>AddC</w:t>
+            </w:r>
+            <w:proofErr w:type="spellEnd"/>
+            <w:r>
+              <w:t xml:space="preserve"> </w:t>
+            </w:r>
+          </w:p>
+          <w:p>
+            <w:r>
+              <w:tab/>
+            </w:r>
+            <w:proofErr w:type="spellStart"/>
+            <w:r>
+              <w:t>reg</w:t>
+            </w:r>
+            <w:proofErr w:type="spellEnd"/>
+            <w:r>
+              <w:t xml:space="preserve"> </w:t>
+            </w:r>
+            <w:proofErr w:type="spellStart"/>
+            <w:r>
+              <w:t>reg</w:t>
+            </w:r>
+            <w:proofErr w:type="spellEnd"/>
+          </w:p>
+          <w:p>
+            <w:r>
+              <w:tab/>
+            </w:r>
+            <w:proofErr w:type="spellStart"/>
+            <w:r>
+              <w:t>reg</w:t>
+            </w:r>
+            <w:proofErr w:type="spellEnd"/>
+            <w:r>
+              <w:t xml:space="preserve"> </w:t>
+            </w:r>
+            <w:proofErr w:type="spellStart"/>
+            <w:r>
+              <w:t>imm</w:t>
+            </w:r>
+            <w:proofErr w:type="spellEnd"/>
           </w:p>
         </w:tc>
         <w:tc>
@@ -59,14 +88,38 @@
           <w:p>
             <w:r>
               <w:tab/>
-              <w:t>reg reg</w:t>
-            </w:r>
-          </w:p>
-          <w:p>
-            <w:r>
-              <w:tab/>
-              <w:t>reg imm</w:t>
-            </w:r>
+            </w:r>
+            <w:proofErr w:type="spellStart"/>
+            <w:r>
+              <w:t>reg</w:t>
+            </w:r>
+            <w:proofErr w:type="spellEnd"/>
+            <w:r>
+              <w:t xml:space="preserve"> </w:t>
+            </w:r>
+            <w:proofErr w:type="spellStart"/>
+            <w:r>
+              <w:t>reg</w:t>
+            </w:r>
+            <w:proofErr w:type="spellEnd"/>
+          </w:p>
+          <w:p>
+            <w:r>
+              <w:tab/>
+            </w:r>
+            <w:proofErr w:type="spellStart"/>
+            <w:r>
+              <w:t>reg</w:t>
+            </w:r>
+            <w:proofErr w:type="spellEnd"/>
+            <w:r>
+              <w:t xml:space="preserve"> </w:t>
+            </w:r>
+            <w:proofErr w:type="spellStart"/>
+            <w:r>
+              <w:t>imm</w:t>
+            </w:r>
+            <w:proofErr w:type="spellEnd"/>
           </w:p>
         </w:tc>
         <w:tc>
@@ -220,6 +273,400 @@
           <w:p>
             <w:r>
               <w:t>Call</w:t>
+            </w:r>
+          </w:p>
+        </w:tc>
+        <w:tc>
+          <w:tcPr>
+            <w:tcW w:w="4675" w:type="dxa"/>
+          </w:tcPr>
+          <w:p>
+            <w:r>
+              <w:t>Done</w:t>
+            </w:r>
+          </w:p>
+        </w:tc>
+      </w:tr>
+      <w:tr>
+        <w:tc>
+          <w:tcPr>
+            <w:tcW w:w="4675" w:type="dxa"/>
+          </w:tcPr>
+          <w:p>
+            <w:r>
+              <w:t>CLC</w:t>
+            </w:r>
+          </w:p>
+        </w:tc>
+        <w:tc>
+          <w:tcPr>
+            <w:tcW w:w="4675" w:type="dxa"/>
+          </w:tcPr>
+          <w:p>
+            <w:r>
+              <w:t>Done</w:t>
+            </w:r>
+          </w:p>
+        </w:tc>
+      </w:tr>
+      <w:tr>
+        <w:tc>
+          <w:tcPr>
+            <w:tcW w:w="4675" w:type="dxa"/>
+          </w:tcPr>
+          <w:p>
+            <w:r>
+              <w:t>CMP</w:t>
+            </w:r>
+          </w:p>
+          <w:p>
+            <w:r>
+              <w:tab/>
+            </w:r>
+            <w:proofErr w:type="spellStart"/>
+            <w:r>
+              <w:t>reg</w:t>
+            </w:r>
+            <w:proofErr w:type="spellEnd"/>
+            <w:r>
+              <w:t xml:space="preserve"> </w:t>
+            </w:r>
+            <w:proofErr w:type="spellStart"/>
+            <w:r>
+              <w:t>reg</w:t>
+            </w:r>
+            <w:proofErr w:type="spellEnd"/>
+          </w:p>
+          <w:p>
+            <w:r>
+              <w:tab/>
+            </w:r>
+            <w:proofErr w:type="spellStart"/>
+            <w:r>
+              <w:t>reg</w:t>
+            </w:r>
+            <w:proofErr w:type="spellEnd"/>
+            <w:r>
+              <w:t xml:space="preserve"> </w:t>
+            </w:r>
+            <w:proofErr w:type="spellStart"/>
+            <w:r>
+              <w:t>imm</w:t>
+            </w:r>
+            <w:proofErr w:type="spellEnd"/>
+          </w:p>
+        </w:tc>
+        <w:tc>
+          <w:tcPr>
+            <w:tcW w:w="4675" w:type="dxa"/>
+          </w:tcPr>
+          <w:p>
+            <w:r>
+              <w:t>Done</w:t>
+            </w:r>
+          </w:p>
+        </w:tc>
+      </w:tr>
+      <w:tr>
+        <w:tc>
+          <w:tcPr>
+            <w:tcW w:w="4675" w:type="dxa"/>
+          </w:tcPr>
+          <w:p>
+            <w:proofErr w:type="spellStart"/>
+            <w:r>
+              <w:t>Exor</w:t>
+            </w:r>
+            <w:proofErr w:type="spellEnd"/>
+            <w:r>
+              <w:t xml:space="preserve"> </w:t>
+            </w:r>
+            <w:r>
+              <w:tab/>
+            </w:r>
+          </w:p>
+        </w:tc>
+        <w:tc>
+          <w:tcPr>
+            <w:tcW w:w="4675" w:type="dxa"/>
+          </w:tcPr>
+          <w:p>
+            <w:r>
+              <w:t>Done</w:t>
+            </w:r>
+          </w:p>
+        </w:tc>
+      </w:tr>
+      <w:tr>
+        <w:tc>
+          <w:tcPr>
+            <w:tcW w:w="4675" w:type="dxa"/>
+          </w:tcPr>
+          <w:p>
+            <w:r>
+              <w:t>IN</w:t>
+            </w:r>
+            <w:r>
+              <w:tab/>
+            </w:r>
+            <w:r>
+              <w:tab/>
+            </w:r>
+          </w:p>
+        </w:tc>
+        <w:tc>
+          <w:tcPr>
+            <w:tcW w:w="4675" w:type="dxa"/>
+          </w:tcPr>
+          <w:p>
+            <w:r>
+              <w:t>Done</w:t>
+            </w:r>
+          </w:p>
+        </w:tc>
+      </w:tr>
+      <w:tr>
+        <w:tc>
+          <w:tcPr>
+            <w:tcW w:w="4675" w:type="dxa"/>
+          </w:tcPr>
+          <w:p>
+            <w:r>
+              <w:t>LD</w:t>
+            </w:r>
+          </w:p>
+          <w:p>
+            <w:r>
+              <w:tab/>
+            </w:r>
+            <w:proofErr w:type="spellStart"/>
+            <w:r>
+              <w:t>reg</w:t>
+            </w:r>
+            <w:proofErr w:type="spellEnd"/>
+            <w:r>
+              <w:t xml:space="preserve"> </w:t>
+            </w:r>
+            <w:proofErr w:type="spellStart"/>
+            <w:r>
+              <w:t>reg</w:t>
+            </w:r>
+            <w:proofErr w:type="spellEnd"/>
+          </w:p>
+          <w:p>
+            <w:r>
+              <w:tab/>
+            </w:r>
+            <w:proofErr w:type="spellStart"/>
+            <w:r>
+              <w:t>reg</w:t>
+            </w:r>
+            <w:proofErr w:type="spellEnd"/>
+            <w:r>
+              <w:t xml:space="preserve"> </w:t>
+            </w:r>
+            <w:proofErr w:type="spellStart"/>
+            <w:r>
+              <w:t>imm</w:t>
+            </w:r>
+            <w:proofErr w:type="spellEnd"/>
+          </w:p>
+        </w:tc>
+        <w:tc>
+          <w:tcPr>
+            <w:tcW w:w="4675" w:type="dxa"/>
+          </w:tcPr>
+          <w:p>
+            <w:r>
+              <w:t>Done</w:t>
+            </w:r>
+          </w:p>
+        </w:tc>
+      </w:tr>
+      <w:tr>
+        <w:tc>
+          <w:tcPr>
+            <w:tcW w:w="4675" w:type="dxa"/>
+          </w:tcPr>
+          <w:p>
+            <w:r>
+              <w:t>LSL</w:t>
+            </w:r>
+          </w:p>
+        </w:tc>
+        <w:tc>
+          <w:tcPr>
+            <w:tcW w:w="4675" w:type="dxa"/>
+          </w:tcPr>
+          <w:p>
+            <w:r>
+              <w:t>Done</w:t>
+            </w:r>
+          </w:p>
+        </w:tc>
+      </w:tr>
+      <w:tr>
+        <w:tc>
+          <w:tcPr>
+            <w:tcW w:w="4675" w:type="dxa"/>
+          </w:tcPr>
+          <w:p>
+            <w:r>
+              <w:t>LSR</w:t>
+            </w:r>
+          </w:p>
+        </w:tc>
+        <w:tc>
+          <w:tcPr>
+            <w:tcW w:w="4675" w:type="dxa"/>
+          </w:tcPr>
+          <w:p>
+            <w:r>
+              <w:t>Done</w:t>
+            </w:r>
+          </w:p>
+        </w:tc>
+      </w:tr>
+      <w:tr>
+        <w:tc>
+          <w:tcPr>
+            <w:tcW w:w="4675" w:type="dxa"/>
+          </w:tcPr>
+          <w:p>
+            <w:proofErr w:type="spellStart"/>
+            <w:r>
+              <w:t>Mov</w:t>
+            </w:r>
+            <w:proofErr w:type="spellEnd"/>
+            <w:r>
+              <w:tab/>
+            </w:r>
+            <w:r>
+              <w:tab/>
+            </w:r>
+          </w:p>
+          <w:p>
+            <w:r>
+              <w:tab/>
+            </w:r>
+            <w:proofErr w:type="spellStart"/>
+            <w:r>
+              <w:t>reg</w:t>
+            </w:r>
+            <w:proofErr w:type="spellEnd"/>
+            <w:r>
+              <w:t xml:space="preserve"> </w:t>
+            </w:r>
+            <w:proofErr w:type="spellStart"/>
+            <w:r>
+              <w:t>reg</w:t>
+            </w:r>
+            <w:proofErr w:type="spellEnd"/>
+            <w:r>
+              <w:t xml:space="preserve"> </w:t>
+            </w:r>
+          </w:p>
+          <w:p>
+            <w:r>
+              <w:tab/>
+            </w:r>
+            <w:proofErr w:type="spellStart"/>
+            <w:r>
+              <w:t>reg</w:t>
+            </w:r>
+            <w:proofErr w:type="spellEnd"/>
+            <w:r>
+              <w:t xml:space="preserve"> </w:t>
+            </w:r>
+            <w:proofErr w:type="spellStart"/>
+            <w:r>
+              <w:t>imm</w:t>
+            </w:r>
+            <w:proofErr w:type="spellEnd"/>
+            <w:r>
+              <w:t xml:space="preserve"> </w:t>
+            </w:r>
+          </w:p>
+        </w:tc>
+        <w:tc>
+          <w:tcPr>
+            <w:tcW w:w="4675" w:type="dxa"/>
+          </w:tcPr>
+          <w:p>
+            <w:r>
+              <w:t>Done</w:t>
+            </w:r>
+          </w:p>
+        </w:tc>
+      </w:tr>
+      <w:tr>
+        <w:tc>
+          <w:tcPr>
+            <w:tcW w:w="4675" w:type="dxa"/>
+          </w:tcPr>
+          <w:p>
+            <w:r>
+              <w:t>Or</w:t>
+            </w:r>
+          </w:p>
+          <w:p>
+            <w:r>
+              <w:tab/>
+            </w:r>
+            <w:proofErr w:type="spellStart"/>
+            <w:r>
+              <w:t>reg</w:t>
+            </w:r>
+            <w:proofErr w:type="spellEnd"/>
+            <w:r>
+              <w:t xml:space="preserve"> </w:t>
+            </w:r>
+            <w:proofErr w:type="spellStart"/>
+            <w:r>
+              <w:t>reg</w:t>
+            </w:r>
+            <w:proofErr w:type="spellEnd"/>
+          </w:p>
+          <w:p>
+            <w:r>
+              <w:tab/>
+            </w:r>
+            <w:proofErr w:type="spellStart"/>
+            <w:r>
+              <w:t>reg</w:t>
+            </w:r>
+            <w:proofErr w:type="spellEnd"/>
+            <w:r>
+              <w:t xml:space="preserve"> </w:t>
+            </w:r>
+            <w:proofErr w:type="spellStart"/>
+            <w:r>
+              <w:t>imm</w:t>
+            </w:r>
+            <w:proofErr w:type="spellEnd"/>
+          </w:p>
+        </w:tc>
+        <w:tc>
+          <w:tcPr>
+            <w:tcW w:w="4675" w:type="dxa"/>
+          </w:tcPr>
+          <w:p/>
+        </w:tc>
+      </w:tr>
+      <w:tr>
+        <w:tc>
+          <w:tcPr>
+            <w:tcW w:w="4675" w:type="dxa"/>
+          </w:tcPr>
+          <w:p>
+            <w:r>
+              <w:t>Out</w:t>
+            </w:r>
+            <w:r>
+              <w:tab/>
+            </w:r>
+            <w:r>
+              <w:tab/>
             </w:r>
           </w:p>
         </w:tc>
@@ -243,7 +690,7 @@
           </w:tcPr>
           <w:p>
             <w:r>
-              <w:t>CLC</w:t>
+              <w:t>Pop</w:t>
             </w:r>
           </w:p>
         </w:tc>
@@ -261,19 +708,7 @@
           </w:tcPr>
           <w:p>
             <w:r>
-              <w:t>CMP</w:t>
-            </w:r>
-          </w:p>
-          <w:p>
-            <w:r>
-              <w:tab/>
-              <w:t>reg reg</w:t>
-            </w:r>
-          </w:p>
-          <w:p>
-            <w:r>
-              <w:tab/>
-              <w:t>reg imm</w:t>
+              <w:t>Push</w:t>
             </w:r>
           </w:p>
         </w:tc>
@@ -291,38 +726,7 @@
           </w:tcPr>
           <w:p>
             <w:r>
-              <w:t xml:space="preserve">Exor </w:t>
-            </w:r>
-            <w:r>
-              <w:tab/>
-            </w:r>
-          </w:p>
-        </w:tc>
-        <w:tc>
-          <w:tcPr>
-            <w:tcW w:w="4675" w:type="dxa"/>
-          </w:tcPr>
-          <w:p>
-            <w:r>
-              <w:t>Done</w:t>
-            </w:r>
-          </w:p>
-        </w:tc>
-      </w:tr>
-      <w:tr>
-        <w:tc>
-          <w:tcPr>
-            <w:tcW w:w="4675" w:type="dxa"/>
-          </w:tcPr>
-          <w:p>
-            <w:r>
-              <w:t>IN</w:t>
-            </w:r>
-            <w:r>
-              <w:tab/>
-            </w:r>
-            <w:r>
-              <w:tab/>
+              <w:t>Ret</w:t>
             </w:r>
           </w:p>
         </w:tc>
@@ -339,21 +743,11 @@
             <w:tcW w:w="4675" w:type="dxa"/>
           </w:tcPr>
           <w:p>
-            <w:r>
-              <w:t>LD</w:t>
-            </w:r>
-          </w:p>
-          <w:p>
-            <w:r>
-              <w:tab/>
-              <w:t>reg reg</w:t>
-            </w:r>
-          </w:p>
-          <w:p>
-            <w:r>
-              <w:tab/>
-              <w:t>reg imm</w:t>
-            </w:r>
+            <w:proofErr w:type="spellStart"/>
+            <w:r>
+              <w:t>Rol</w:t>
+            </w:r>
+            <w:proofErr w:type="spellEnd"/>
           </w:p>
         </w:tc>
         <w:tc>
@@ -369,9 +763,11 @@
             <w:tcW w:w="4675" w:type="dxa"/>
           </w:tcPr>
           <w:p>
-            <w:r>
-              <w:t>LSL</w:t>
-            </w:r>
+            <w:proofErr w:type="spellStart"/>
+            <w:r>
+              <w:t>Ror</w:t>
+            </w:r>
+            <w:proofErr w:type="spellEnd"/>
           </w:p>
         </w:tc>
         <w:tc>
@@ -388,7 +784,7 @@
           </w:tcPr>
           <w:p>
             <w:r>
-              <w:t>LSR</w:t>
+              <w:t>SEC</w:t>
             </w:r>
           </w:p>
         </w:tc>
@@ -406,60 +802,44 @@
           </w:tcPr>
           <w:p>
             <w:r>
-              <w:t>Mov</w:t>
-            </w:r>
-            <w:r>
-              <w:tab/>
-            </w:r>
-            <w:r>
-              <w:tab/>
-            </w:r>
-          </w:p>
-          <w:p>
-            <w:r>
-              <w:tab/>
-              <w:t xml:space="preserve">reg reg </w:t>
-            </w:r>
-          </w:p>
-          <w:p>
-            <w:r>
-              <w:tab/>
-              <w:t xml:space="preserve">reg imm </w:t>
-            </w:r>
-          </w:p>
-        </w:tc>
-        <w:tc>
-          <w:tcPr>
-            <w:tcW w:w="4675" w:type="dxa"/>
-          </w:tcPr>
-          <w:p>
-            <w:r>
-              <w:t>Done</w:t>
-            </w:r>
-          </w:p>
-        </w:tc>
-      </w:tr>
-      <w:tr>
-        <w:tc>
-          <w:tcPr>
-            <w:tcW w:w="4675" w:type="dxa"/>
-          </w:tcPr>
-          <w:p>
-            <w:r>
-              <w:t>Or</w:t>
-            </w:r>
-          </w:p>
-          <w:p>
-            <w:r>
-              <w:tab/>
-              <w:t>reg reg</w:t>
-            </w:r>
-          </w:p>
-          <w:p>
-            <w:r>
-              <w:tab/>
-              <w:t>reg imm</w:t>
-            </w:r>
+              <w:t>ST</w:t>
+            </w:r>
+          </w:p>
+          <w:p>
+            <w:r>
+              <w:tab/>
+            </w:r>
+            <w:proofErr w:type="spellStart"/>
+            <w:r>
+              <w:t>reg</w:t>
+            </w:r>
+            <w:proofErr w:type="spellEnd"/>
+            <w:r>
+              <w:t xml:space="preserve"> </w:t>
+            </w:r>
+            <w:proofErr w:type="spellStart"/>
+            <w:r>
+              <w:t>reg</w:t>
+            </w:r>
+            <w:proofErr w:type="spellEnd"/>
+          </w:p>
+          <w:p>
+            <w:r>
+              <w:tab/>
+            </w:r>
+            <w:proofErr w:type="spellStart"/>
+            <w:r>
+              <w:t>reg</w:t>
+            </w:r>
+            <w:proofErr w:type="spellEnd"/>
+            <w:r>
+              <w:t xml:space="preserve"> </w:t>
+            </w:r>
+            <w:proofErr w:type="spellStart"/>
+            <w:r>
+              <w:t>imm</w:t>
+            </w:r>
+            <w:proofErr w:type="spellEnd"/>
           </w:p>
         </w:tc>
         <w:tc>
@@ -476,97 +856,114 @@
           </w:tcPr>
           <w:p>
             <w:r>
-              <w:t>Out</w:t>
-            </w:r>
-            <w:r>
-              <w:tab/>
-            </w:r>
-            <w:r>
-              <w:tab/>
-              <w:t xml:space="preserve">1 </w:t>
-            </w:r>
-          </w:p>
-          <w:p>
-            <w:r>
-              <w:t>Pop</w:t>
-            </w:r>
-          </w:p>
-          <w:p>
-            <w:r>
-              <w:t>Push</w:t>
-            </w:r>
-          </w:p>
-          <w:p>
-            <w:r>
-              <w:t>Ret</w:t>
-            </w:r>
-          </w:p>
-          <w:p>
-            <w:r>
-              <w:t>Rol</w:t>
-            </w:r>
-          </w:p>
-          <w:p>
-            <w:r>
-              <w:t>Ror</w:t>
-            </w:r>
-          </w:p>
-          <w:p>
-            <w:r>
-              <w:t>SEC</w:t>
-            </w:r>
-          </w:p>
-          <w:p>
-            <w:r>
-              <w:t>ST</w:t>
-            </w:r>
-          </w:p>
-          <w:p>
-            <w:r>
-              <w:tab/>
-              <w:t>reg reg</w:t>
-            </w:r>
-          </w:p>
-          <w:p>
-            <w:r>
-              <w:tab/>
-              <w:t>reg imm</w:t>
-            </w:r>
-          </w:p>
-          <w:p>
-            <w:r>
               <w:t>Sub</w:t>
             </w:r>
           </w:p>
           <w:p>
             <w:r>
               <w:tab/>
-              <w:t>reg reg</w:t>
-            </w:r>
-          </w:p>
-          <w:p>
-            <w:r>
-              <w:tab/>
-              <w:t>reg imm</w:t>
-            </w:r>
-          </w:p>
-          <w:p>
+            </w:r>
+            <w:proofErr w:type="spellStart"/>
+            <w:r>
+              <w:t>reg</w:t>
+            </w:r>
+            <w:proofErr w:type="spellEnd"/>
+            <w:r>
+              <w:t xml:space="preserve"> </w:t>
+            </w:r>
+            <w:proofErr w:type="spellStart"/>
+            <w:r>
+              <w:t>reg</w:t>
+            </w:r>
+            <w:proofErr w:type="spellEnd"/>
+          </w:p>
+          <w:p>
+            <w:r>
+              <w:tab/>
+            </w:r>
+            <w:proofErr w:type="spellStart"/>
+            <w:r>
+              <w:t>reg</w:t>
+            </w:r>
+            <w:proofErr w:type="spellEnd"/>
+            <w:r>
+              <w:t xml:space="preserve"> </w:t>
+            </w:r>
+            <w:proofErr w:type="spellStart"/>
+            <w:r>
+              <w:t>imm</w:t>
+            </w:r>
+            <w:proofErr w:type="spellEnd"/>
+          </w:p>
+        </w:tc>
+        <w:tc>
+          <w:tcPr>
+            <w:tcW w:w="4675" w:type="dxa"/>
+          </w:tcPr>
+          <w:p/>
+        </w:tc>
+      </w:tr>
+      <w:tr>
+        <w:tc>
+          <w:tcPr>
+            <w:tcW w:w="4675" w:type="dxa"/>
+          </w:tcPr>
+          <w:p>
+            <w:proofErr w:type="spellStart"/>
             <w:r>
               <w:t>SubC</w:t>
             </w:r>
-          </w:p>
-          <w:p>
-            <w:r>
-              <w:tab/>
-              <w:t>reg reg</w:t>
-            </w:r>
-          </w:p>
-          <w:p>
-            <w:r>
-              <w:tab/>
-              <w:t>reg imm</w:t>
-            </w:r>
-          </w:p>
+            <w:proofErr w:type="spellEnd"/>
+          </w:p>
+          <w:p>
+            <w:r>
+              <w:tab/>
+            </w:r>
+            <w:proofErr w:type="spellStart"/>
+            <w:r>
+              <w:t>reg</w:t>
+            </w:r>
+            <w:proofErr w:type="spellEnd"/>
+            <w:r>
+              <w:t xml:space="preserve"> </w:t>
+            </w:r>
+            <w:proofErr w:type="spellStart"/>
+            <w:r>
+              <w:t>reg</w:t>
+            </w:r>
+            <w:proofErr w:type="spellEnd"/>
+          </w:p>
+          <w:p>
+            <w:r>
+              <w:tab/>
+            </w:r>
+            <w:proofErr w:type="spellStart"/>
+            <w:r>
+              <w:t>reg</w:t>
+            </w:r>
+            <w:proofErr w:type="spellEnd"/>
+            <w:r>
+              <w:t xml:space="preserve"> </w:t>
+            </w:r>
+            <w:proofErr w:type="spellStart"/>
+            <w:r>
+              <w:t>imm</w:t>
+            </w:r>
+            <w:proofErr w:type="spellEnd"/>
+          </w:p>
+        </w:tc>
+        <w:tc>
+          <w:tcPr>
+            <w:tcW w:w="4675" w:type="dxa"/>
+          </w:tcPr>
+          <w:p/>
+        </w:tc>
+      </w:tr>
+      <w:tr>
+        <w:tc>
+          <w:tcPr>
+            <w:tcW w:w="4675" w:type="dxa"/>
+          </w:tcPr>
           <w:p>
             <w:r>
               <w:t>Test</w:t>
@@ -576,48 +973,57 @@
             <w:r>
               <w:lastRenderedPageBreak/>
               <w:tab/>
-              <w:t>reg reg</w:t>
-            </w:r>
-          </w:p>
-          <w:p>
-            <w:r>
-              <w:tab/>
-              <w:t>reg imm</w:t>
-            </w:r>
-          </w:p>
+            </w:r>
+            <w:proofErr w:type="spellStart"/>
+            <w:r>
+              <w:t>reg</w:t>
+            </w:r>
+            <w:proofErr w:type="spellEnd"/>
+            <w:r>
+              <w:t xml:space="preserve"> </w:t>
+            </w:r>
+            <w:proofErr w:type="spellStart"/>
+            <w:r>
+              <w:t>reg</w:t>
+            </w:r>
+            <w:proofErr w:type="spellEnd"/>
+          </w:p>
+          <w:p>
+            <w:r>
+              <w:tab/>
+            </w:r>
+            <w:proofErr w:type="spellStart"/>
+            <w:r>
+              <w:t>reg</w:t>
+            </w:r>
+            <w:proofErr w:type="spellEnd"/>
+            <w:r>
+              <w:t xml:space="preserve"> </w:t>
+            </w:r>
+            <w:proofErr w:type="spellStart"/>
+            <w:r>
+              <w:t>imm</w:t>
+            </w:r>
+            <w:proofErr w:type="spellEnd"/>
+          </w:p>
+        </w:tc>
+        <w:tc>
+          <w:tcPr>
+            <w:tcW w:w="4675" w:type="dxa"/>
+          </w:tcPr>
+          <w:p/>
+        </w:tc>
+      </w:tr>
+      <w:tr>
+        <w:tc>
+          <w:tcPr>
+            <w:tcW w:w="4675" w:type="dxa"/>
+          </w:tcPr>
           <w:p>
             <w:r>
               <w:t>WSP</w:t>
             </w:r>
           </w:p>
-        </w:tc>
-        <w:tc>
-          <w:tcPr>
-            <w:tcW w:w="4675" w:type="dxa"/>
-          </w:tcPr>
-          <w:p/>
-        </w:tc>
-      </w:tr>
-      <w:tr>
-        <w:tc>
-          <w:tcPr>
-            <w:tcW w:w="4675" w:type="dxa"/>
-          </w:tcPr>
-          <w:p/>
-        </w:tc>
-        <w:tc>
-          <w:tcPr>
-            <w:tcW w:w="4675" w:type="dxa"/>
-          </w:tcPr>
-          <w:p/>
-        </w:tc>
-      </w:tr>
-      <w:tr>
-        <w:tc>
-          <w:tcPr>
-            <w:tcW w:w="4675" w:type="dxa"/>
-          </w:tcPr>
-          <w:p/>
         </w:tc>
         <w:tc>
           <w:tcPr>

</xml_diff>